<commit_message>
subir inv lab 17, rbac en git equipo
</commit_message>
<xml_diff>
--- a/Lab17/Preguntas17.docx
+++ b/Lab17/Preguntas17.docx
@@ -17,15 +17,7 @@
         <w:ind w:left="720" w:hanging="360"/>
       </w:pPr>
       <w:r>
-        <w:t>EL LABORATORIO SE ENCUENTA EN EL GIT DEL EQUIPO…………………</w:t>
-      </w:r>
-      <w:proofErr w:type="gramStart"/>
-      <w:r>
-        <w:t>…….</w:t>
-      </w:r>
-      <w:proofErr w:type="gramEnd"/>
-      <w:r>
-        <w:t>.</w:t>
+        <w:t>EL LABORATORIO SE ENCUENTA EN EL GIT DEL EQUIPO………………………..</w:t>
       </w:r>
     </w:p>
     <w:p>
@@ -72,35 +64,7 @@
           <w:sz w:val="20"/>
           <w:szCs w:val="20"/>
         </w:rPr>
-        <w:t>Es una función de seguridad para controlar el acceso de usuarios a tareas que normalmente están restringi</w:t>
-      </w:r>
-      <w:bookmarkStart w:id="0" w:name="_GoBack"/>
-      <w:bookmarkEnd w:id="0"/>
-      <w:r>
-        <w:rPr>
-          <w:rFonts w:ascii="Arial" w:hAnsi="Arial" w:cs="Arial"/>
-          <w:sz w:val="20"/>
-          <w:szCs w:val="20"/>
-        </w:rPr>
-        <w:t xml:space="preserve">das al </w:t>
-      </w:r>
-      <w:proofErr w:type="spellStart"/>
-      <w:r>
-        <w:rPr>
-          <w:rFonts w:ascii="Arial" w:hAnsi="Arial" w:cs="Arial"/>
-          <w:sz w:val="20"/>
-          <w:szCs w:val="20"/>
-        </w:rPr>
-        <w:t>superusuario</w:t>
-      </w:r>
-      <w:proofErr w:type="spellEnd"/>
-      <w:r>
-        <w:rPr>
-          <w:rFonts w:ascii="Arial" w:hAnsi="Arial" w:cs="Arial"/>
-          <w:sz w:val="20"/>
-          <w:szCs w:val="20"/>
-        </w:rPr>
-        <w:t>.</w:t>
+        <w:t>Es una función de seguridad para controlar el acceso de usuarios a tareas que normalmente están restringidas al superusuario.</w:t>
       </w:r>
       <w:r>
         <w:rPr>
@@ -305,59 +269,13 @@
           <w:szCs w:val="20"/>
         </w:rPr>
       </w:pPr>
-      <w:proofErr w:type="spellStart"/>
-      <w:r>
-        <w:rPr>
-          <w:rFonts w:ascii="Arial" w:hAnsi="Arial" w:cs="Arial"/>
-          <w:sz w:val="20"/>
-          <w:szCs w:val="20"/>
-        </w:rPr>
-        <w:t>Azure</w:t>
-      </w:r>
-      <w:proofErr w:type="spellEnd"/>
-      <w:r>
-        <w:rPr>
-          <w:rFonts w:ascii="Arial" w:hAnsi="Arial" w:cs="Arial"/>
-          <w:sz w:val="20"/>
-          <w:szCs w:val="20"/>
-        </w:rPr>
-        <w:t xml:space="preserve"> </w:t>
-      </w:r>
-      <w:proofErr w:type="spellStart"/>
-      <w:r>
-        <w:rPr>
-          <w:rFonts w:ascii="Arial" w:hAnsi="Arial" w:cs="Arial"/>
-          <w:sz w:val="20"/>
-          <w:szCs w:val="20"/>
-        </w:rPr>
-        <w:t>Resources</w:t>
-      </w:r>
-      <w:proofErr w:type="spellEnd"/>
-      <w:r>
-        <w:rPr>
-          <w:rFonts w:ascii="Arial" w:hAnsi="Arial" w:cs="Arial"/>
-          <w:sz w:val="20"/>
-          <w:szCs w:val="20"/>
-        </w:rPr>
-        <w:t xml:space="preserve">: La gestión de acceso para recursos en la nube es una función crítica para cualquier organización que esté usando la nube. El control de acceso basado en roles (RBAC) lo ayuda a administrar quién tiene acceso a los recursos de </w:t>
-      </w:r>
-      <w:proofErr w:type="spellStart"/>
-      <w:r>
-        <w:rPr>
-          <w:rFonts w:ascii="Arial" w:hAnsi="Arial" w:cs="Arial"/>
-          <w:sz w:val="20"/>
-          <w:szCs w:val="20"/>
-        </w:rPr>
-        <w:t>Azure</w:t>
-      </w:r>
-      <w:proofErr w:type="spellEnd"/>
-      <w:r>
-        <w:rPr>
-          <w:rFonts w:ascii="Arial" w:hAnsi="Arial" w:cs="Arial"/>
-          <w:sz w:val="20"/>
-          <w:szCs w:val="20"/>
-        </w:rPr>
-        <w:t>, qué pueden hacer con esos recursos y a qué áreas tienen acceso</w:t>
+      <w:r>
+        <w:rPr>
+          <w:rFonts w:ascii="Arial" w:hAnsi="Arial" w:cs="Arial"/>
+          <w:sz w:val="20"/>
+          <w:szCs w:val="20"/>
+        </w:rPr>
+        <w:t>Azure Resources: La gestión de acceso para recursos en la nube es una función crítica para cualquier organización que esté usando la nube. El control de acceso basado en roles (RBAC) lo ayuda a administrar quién tiene acceso a los recursos de Azure, qué pueden hacer con esos recursos y a qué áreas tienen acceso</w:t>
       </w:r>
     </w:p>
     <w:p>
@@ -395,15 +313,7 @@
           <w:sz w:val="20"/>
           <w:szCs w:val="20"/>
         </w:rPr>
-        <w:t xml:space="preserve">Kubernetes </w:t>
-      </w:r>
-      <w:r>
-        <w:rPr>
-          <w:rFonts w:ascii="Arial" w:hAnsi="Arial" w:cs="Arial"/>
-          <w:sz w:val="20"/>
-          <w:szCs w:val="20"/>
-        </w:rPr>
-        <w:t>es un sistema de código libre para la automatización del despliegue, ajuste de escala y manejo de aplicaciones en contenedores</w:t>
+        <w:t>Kubernetes es un sistema de código libre para la automatización del despliegue, ajuste de escala y manejo de aplicaciones en contenedores</w:t>
       </w:r>
       <w:r>
         <w:rPr>
@@ -973,21 +883,25 @@
       </w:hyperlink>
     </w:p>
     <w:p>
+      <w:hyperlink r:id="rId12" w:history="1">
+        <w:r>
+          <w:rPr>
+            <w:rStyle w:val="Hipervnculo"/>
+          </w:rPr>
+          <w:t>https://neilgandhi.typepad.com/gotroles/2009/05/benefits-of-rbac.html</w:t>
+        </w:r>
+      </w:hyperlink>
+      <w:bookmarkStart w:id="0" w:name="_GoBack"/>
+      <w:bookmarkEnd w:id="0"/>
+    </w:p>
+    <w:p>
       <w:pPr>
         <w:rPr>
           <w:rFonts w:ascii="Times New Roman" w:eastAsia="Times New Roman" w:hAnsi="Times New Roman" w:cs="Times New Roman"/>
           <w:lang w:val="es-MX" w:eastAsia="es-MX"/>
         </w:rPr>
       </w:pPr>
-    </w:p>
-    <w:p>
-      <w:pPr>
-        <w:rPr>
-          <w:rFonts w:ascii="Times New Roman" w:eastAsia="Times New Roman" w:hAnsi="Times New Roman" w:cs="Times New Roman"/>
-          <w:lang w:val="es-MX" w:eastAsia="es-MX"/>
-        </w:rPr>
-      </w:pPr>
-      <w:hyperlink r:id="rId12" w:history="1">
+      <w:hyperlink r:id="rId13" w:history="1">
         <w:r>
           <w:rPr>
             <w:rFonts w:ascii="Times New Roman" w:eastAsia="Times New Roman" w:hAnsi="Times New Roman" w:cs="Times New Roman"/>
@@ -1015,7 +929,7 @@
       </w:pPr>
     </w:p>
     <w:sectPr>
-      <w:headerReference w:type="default" r:id="rId13"/>
+      <w:headerReference w:type="default" r:id="rId14"/>
       <w:pgSz w:w="12240" w:h="15840"/>
       <w:pgMar w:top="1417" w:right="1701" w:bottom="1417" w:left="1701" w:header="708" w:footer="708" w:gutter="0"/>
       <w:cols w:space="708"/>

</xml_diff>